<commit_message>
Slight change to the message given on entry of duplicate record for ErrorType & MedicationType, upload of the updated code for these. Update to PatientType.vue, PatienttypeService.js & query.js and associated UATs to stop creation of duplicate records.
</commit_message>
<xml_diff>
--- a/documents/UAT Test Scripts/UAT Tests for Patient Types/UAT for Add Patient Type to System.docx
+++ b/documents/UAT Test Scripts/UAT Tests for Patient Types/UAT for Add Patient Type to System.docx
@@ -2161,7 +2161,7 @@
           </mc:Choice>
           <mc:Fallback>
             <w:pict>
-              <v:rect w14:anchorId="2CC39DB2" id="Rectangle 3" o:spid="_x0000_s1026" style="position:absolute;margin-left:267.7pt;margin-top:264.6pt;width:110.25pt;height:25.5pt;z-index:251659264;visibility:visible;mso-wrap-style:square;mso-width-percent:0;mso-height-percent:0;mso-wrap-distance-left:9pt;mso-wrap-distance-top:0;mso-wrap-distance-right:9pt;mso-wrap-distance-bottom:0;mso-position-horizontal:absolute;mso-position-horizontal-relative:text;mso-position-vertical:absolute;mso-position-vertical-relative:text;mso-width-percent:0;mso-height-percent:0;mso-width-relative:margin;mso-height-relative:margin;v-text-anchor:middle" o:gfxdata="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" filled="f" strokecolor="yellow" strokeweight="2pt"/>
+              <v:rect w14:anchorId="513248AD" id="Rectangle 3" o:spid="_x0000_s1026" style="position:absolute;margin-left:267.7pt;margin-top:264.6pt;width:110.25pt;height:25.5pt;z-index:251659264;visibility:visible;mso-wrap-style:square;mso-width-percent:0;mso-height-percent:0;mso-wrap-distance-left:9pt;mso-wrap-distance-top:0;mso-wrap-distance-right:9pt;mso-wrap-distance-bottom:0;mso-position-horizontal:absolute;mso-position-horizontal-relative:text;mso-position-vertical:absolute;mso-position-vertical-relative:text;mso-width-percent:0;mso-height-percent:0;mso-width-relative:margin;mso-height-relative:margin;v-text-anchor:middle" o:gfxdata="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" filled="f" strokecolor="yellow" strokeweight="2pt"/>
             </w:pict>
           </mc:Fallback>
         </mc:AlternateContent>
@@ -2390,7 +2390,7 @@
           </mc:Choice>
           <mc:Fallback>
             <w:pict>
-              <v:rect w14:anchorId="2F148EC5" id="Rectangle 6" o:spid="_x0000_s1026" style="position:absolute;margin-left:480.75pt;margin-top:6.2pt;width:49.5pt;height:22.5pt;z-index:251660288;visibility:visible;mso-wrap-style:square;mso-wrap-distance-left:9pt;mso-wrap-distance-top:0;mso-wrap-distance-right:9pt;mso-wrap-distance-bottom:0;mso-position-horizontal:absolute;mso-position-horizontal-relative:text;mso-position-vertical:absolute;mso-position-vertical-relative:text;v-text-anchor:middle" o:gfxdata="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" filled="f" strokecolor="yellow" strokeweight="2pt"/>
+              <v:rect w14:anchorId="39C935AF" id="Rectangle 6" o:spid="_x0000_s1026" style="position:absolute;margin-left:480.75pt;margin-top:6.2pt;width:49.5pt;height:22.5pt;z-index:251660288;visibility:visible;mso-wrap-style:square;mso-wrap-distance-left:9pt;mso-wrap-distance-top:0;mso-wrap-distance-right:9pt;mso-wrap-distance-bottom:0;mso-position-horizontal:absolute;mso-position-horizontal-relative:text;mso-position-vertical:absolute;mso-position-vertical-relative:text;v-text-anchor:middle" o:gfxdata="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" filled="f" strokecolor="yellow" strokeweight="2pt"/>
             </w:pict>
           </mc:Fallback>
         </mc:AlternateContent>
@@ -3035,8 +3035,6 @@
           </wp:inline>
         </w:drawing>
       </w:r>
-      <w:bookmarkStart w:id="0" w:name="_GoBack"/>
-      <w:bookmarkEnd w:id="0"/>
     </w:p>
     <w:p>
       <w:pPr>
@@ -3064,13 +3062,173 @@
         <w:fldChar w:fldCharType="end"/>
       </w:r>
       <w:r>
-        <w:t>: Selecting Clear resets the form - Expected</w:t>
-      </w:r>
+        <w:t xml:space="preserve">: Selecting Clear resets the form </w:t>
+      </w:r>
+      <w:r>
+        <w:t>–</w:t>
+      </w:r>
+      <w:r>
+        <w:t xml:space="preserve"> Expected</w:t>
+      </w:r>
+    </w:p>
+    <w:p>
+      <w:r>
+        <w:rPr>
+          <w:noProof/>
+        </w:rPr>
+        <w:lastRenderedPageBreak/>
+        <w:drawing>
+          <wp:inline distT="0" distB="0" distL="0" distR="0" wp14:anchorId="2981306D" wp14:editId="474DDF1F">
+            <wp:extent cx="6572250" cy="2047875"/>
+            <wp:effectExtent l="0" t="0" r="0" b="9525"/>
+            <wp:docPr id="13" name="Picture 13"/>
+            <wp:cNvGraphicFramePr>
+              <a:graphicFrameLocks xmlns:a="http://schemas.openxmlformats.org/drawingml/2006/main" noChangeAspect="1"/>
+            </wp:cNvGraphicFramePr>
+            <a:graphic xmlns:a="http://schemas.openxmlformats.org/drawingml/2006/main">
+              <a:graphicData uri="http://schemas.openxmlformats.org/drawingml/2006/picture">
+                <pic:pic xmlns:pic="http://schemas.openxmlformats.org/drawingml/2006/picture">
+                  <pic:nvPicPr>
+                    <pic:cNvPr id="1" name=""/>
+                    <pic:cNvPicPr/>
+                  </pic:nvPicPr>
+                  <pic:blipFill>
+                    <a:blip r:embed="rId19"/>
+                    <a:stretch>
+                      <a:fillRect/>
+                    </a:stretch>
+                  </pic:blipFill>
+                  <pic:spPr>
+                    <a:xfrm>
+                      <a:off x="0" y="0"/>
+                      <a:ext cx="6572250" cy="2047875"/>
+                    </a:xfrm>
+                    <a:prstGeom prst="rect">
+                      <a:avLst/>
+                    </a:prstGeom>
+                  </pic:spPr>
+                </pic:pic>
+              </a:graphicData>
+            </a:graphic>
+          </wp:inline>
+        </w:drawing>
+      </w:r>
+    </w:p>
+    <w:p>
+      <w:pPr>
+        <w:pStyle w:val="Caption"/>
+        <w:rPr>
+          <w:noProof/>
+        </w:rPr>
+      </w:pPr>
+      <w:r>
+        <w:t xml:space="preserve">Figure </w:t>
+      </w:r>
+      <w:r>
+        <w:fldChar w:fldCharType="begin"/>
+      </w:r>
+      <w:r>
+        <w:instrText xml:space="preserve"> SEQ Figure \* ARABIC </w:instrText>
+      </w:r>
+      <w:r>
+        <w:fldChar w:fldCharType="separate"/>
+      </w:r>
+      <w:r>
+        <w:rPr>
+          <w:noProof/>
+        </w:rPr>
+        <w:t>11</w:t>
+      </w:r>
+      <w:r>
+        <w:fldChar w:fldCharType="end"/>
+      </w:r>
+      <w:r>
+        <w:t>: Attempt to add Patient Type - Discharge - to data</w:t>
+      </w:r>
+      <w:r>
+        <w:rPr>
+          <w:noProof/>
+        </w:rPr>
+        <w:t>base</w:t>
+      </w:r>
+    </w:p>
+    <w:p>
+      <w:r>
+        <w:rPr>
+          <w:noProof/>
+        </w:rPr>
+        <w:drawing>
+          <wp:inline distT="0" distB="0" distL="0" distR="0" wp14:anchorId="4481D269" wp14:editId="5403FCBB">
+            <wp:extent cx="6648450" cy="2638425"/>
+            <wp:effectExtent l="0" t="0" r="0" b="9525"/>
+            <wp:docPr id="14" name="Picture 14"/>
+            <wp:cNvGraphicFramePr>
+              <a:graphicFrameLocks xmlns:a="http://schemas.openxmlformats.org/drawingml/2006/main" noChangeAspect="1"/>
+            </wp:cNvGraphicFramePr>
+            <a:graphic xmlns:a="http://schemas.openxmlformats.org/drawingml/2006/main">
+              <a:graphicData uri="http://schemas.openxmlformats.org/drawingml/2006/picture">
+                <pic:pic xmlns:pic="http://schemas.openxmlformats.org/drawingml/2006/picture">
+                  <pic:nvPicPr>
+                    <pic:cNvPr id="1" name=""/>
+                    <pic:cNvPicPr/>
+                  </pic:nvPicPr>
+                  <pic:blipFill>
+                    <a:blip r:embed="rId20"/>
+                    <a:stretch>
+                      <a:fillRect/>
+                    </a:stretch>
+                  </pic:blipFill>
+                  <pic:spPr>
+                    <a:xfrm>
+                      <a:off x="0" y="0"/>
+                      <a:ext cx="6648450" cy="2638425"/>
+                    </a:xfrm>
+                    <a:prstGeom prst="rect">
+                      <a:avLst/>
+                    </a:prstGeom>
+                  </pic:spPr>
+                </pic:pic>
+              </a:graphicData>
+            </a:graphic>
+          </wp:inline>
+        </w:drawing>
+      </w:r>
+    </w:p>
+    <w:p>
+      <w:pPr>
+        <w:pStyle w:val="Caption"/>
+      </w:pPr>
+      <w:r>
+        <w:t xml:space="preserve">Figure </w:t>
+      </w:r>
+      <w:r>
+        <w:fldChar w:fldCharType="begin"/>
+      </w:r>
+      <w:r>
+        <w:instrText xml:space="preserve"> SEQ Figure \* ARABIC </w:instrText>
+      </w:r>
+      <w:r>
+        <w:fldChar w:fldCharType="separate"/>
+      </w:r>
+      <w:r>
+        <w:rPr>
+          <w:noProof/>
+        </w:rPr>
+        <w:t>12</w:t>
+      </w:r>
+      <w:r>
+        <w:fldChar w:fldCharType="end"/>
+      </w:r>
+      <w:r>
+        <w:t>: On selecting Submit, Error message appears - Expected</w:t>
+      </w:r>
+      <w:bookmarkStart w:id="0" w:name="_GoBack"/>
+      <w:bookmarkEnd w:id="0"/>
     </w:p>
     <w:sectPr>
-      <w:headerReference w:type="default" r:id="rId19"/>
-      <w:footerReference w:type="even" r:id="rId20"/>
-      <w:footerReference w:type="default" r:id="rId21"/>
+      <w:headerReference w:type="default" r:id="rId21"/>
+      <w:footerReference w:type="even" r:id="rId22"/>
+      <w:footerReference w:type="default" r:id="rId23"/>
       <w:pgSz w:w="15840" w:h="12240" w:orient="landscape" w:code="1"/>
       <w:pgMar w:top="1440" w:right="1440" w:bottom="1440" w:left="1440" w:header="720" w:footer="720" w:gutter="0"/>
       <w:cols w:space="720"/>
@@ -7698,7 +7856,7 @@
 </file>
 
 <file path=customXml/itemProps1.xml><?xml version="1.0" encoding="utf-8"?>
-<ds:datastoreItem xmlns:ds="http://schemas.openxmlformats.org/officeDocument/2006/customXml" ds:itemID="{B12DA10F-FD0F-4B0E-940F-B620066663FF}">
+<ds:datastoreItem xmlns:ds="http://schemas.openxmlformats.org/officeDocument/2006/customXml" ds:itemID="{D2370627-0D7D-4CBB-98A8-60D4DD546A71}">
   <ds:schemaRefs>
     <ds:schemaRef ds:uri="http://schemas.openxmlformats.org/officeDocument/2006/bibliography"/>
   </ds:schemaRefs>

</xml_diff>